<commit_message>
Moar updated Assignment Details
Updated the additional requirements with specifics as to what the
requirements are asking. i.e. turned the quotes into written
requirements with details.
</commit_message>
<xml_diff>
--- a/SENG2050 Assignment 3 Updated.docx
+++ b/SENG2050 Assignment 3 Updated.docx
@@ -7,9 +7,7 @@
         <w:spacing w:after="0" w:line="240" w:lineRule="auto"/>
         <w:jc w:val="center"/>
         <w:rPr>
-          <w:rFonts w:ascii="Times New Roman" w:eastAsia="Times New Roman" w:hAnsi="Times New Roman" w:cs="Times New Roman"/>
-          <w:sz w:val="24"/>
-          <w:szCs w:val="24"/>
+          <w:rFonts w:ascii="Arial" w:eastAsia="Times New Roman" w:hAnsi="Arial" w:cs="Arial"/>
           <w:lang w:eastAsia="en-AU"/>
         </w:rPr>
       </w:pPr>
@@ -30,9 +28,7 @@
         <w:spacing w:after="0" w:line="240" w:lineRule="auto"/>
         <w:jc w:val="center"/>
         <w:rPr>
-          <w:rFonts w:ascii="Times New Roman" w:eastAsia="Times New Roman" w:hAnsi="Times New Roman" w:cs="Times New Roman"/>
-          <w:sz w:val="24"/>
-          <w:szCs w:val="24"/>
+          <w:rFonts w:ascii="Arial" w:eastAsia="Times New Roman" w:hAnsi="Arial" w:cs="Arial"/>
           <w:lang w:eastAsia="en-AU"/>
         </w:rPr>
       </w:pPr>
@@ -52,20 +48,16 @@
       <w:pPr>
         <w:spacing w:after="0" w:line="240" w:lineRule="auto"/>
         <w:rPr>
-          <w:rFonts w:ascii="Times New Roman" w:eastAsia="Times New Roman" w:hAnsi="Times New Roman" w:cs="Times New Roman"/>
-          <w:sz w:val="24"/>
-          <w:szCs w:val="24"/>
-          <w:lang w:eastAsia="en-AU"/>
-        </w:rPr>
-      </w:pPr>
-    </w:p>
-    <w:p>
-      <w:pPr>
-        <w:spacing w:after="0" w:line="240" w:lineRule="auto"/>
-        <w:rPr>
-          <w:rFonts w:ascii="Times New Roman" w:eastAsia="Times New Roman" w:hAnsi="Times New Roman" w:cs="Times New Roman"/>
-          <w:sz w:val="24"/>
-          <w:szCs w:val="24"/>
+          <w:rFonts w:ascii="Arial" w:eastAsia="Times New Roman" w:hAnsi="Arial" w:cs="Arial"/>
+          <w:lang w:eastAsia="en-AU"/>
+        </w:rPr>
+      </w:pPr>
+    </w:p>
+    <w:p>
+      <w:pPr>
+        <w:spacing w:after="0" w:line="240" w:lineRule="auto"/>
+        <w:rPr>
+          <w:rFonts w:ascii="Arial" w:eastAsia="Times New Roman" w:hAnsi="Arial" w:cs="Arial"/>
           <w:lang w:eastAsia="en-AU"/>
         </w:rPr>
       </w:pPr>
@@ -82,20 +74,16 @@
       <w:pPr>
         <w:spacing w:after="0" w:line="240" w:lineRule="auto"/>
         <w:rPr>
-          <w:rFonts w:ascii="Times New Roman" w:eastAsia="Times New Roman" w:hAnsi="Times New Roman" w:cs="Times New Roman"/>
-          <w:sz w:val="24"/>
-          <w:szCs w:val="24"/>
-          <w:lang w:eastAsia="en-AU"/>
-        </w:rPr>
-      </w:pPr>
-    </w:p>
-    <w:p>
-      <w:pPr>
-        <w:spacing w:after="0" w:line="240" w:lineRule="auto"/>
-        <w:rPr>
-          <w:rFonts w:ascii="Times New Roman" w:eastAsia="Times New Roman" w:hAnsi="Times New Roman" w:cs="Times New Roman"/>
-          <w:sz w:val="24"/>
-          <w:szCs w:val="24"/>
+          <w:rFonts w:ascii="Arial" w:eastAsia="Times New Roman" w:hAnsi="Arial" w:cs="Arial"/>
+          <w:lang w:eastAsia="en-AU"/>
+        </w:rPr>
+      </w:pPr>
+    </w:p>
+    <w:p>
+      <w:pPr>
+        <w:spacing w:after="0" w:line="240" w:lineRule="auto"/>
+        <w:rPr>
+          <w:rFonts w:ascii="Arial" w:eastAsia="Times New Roman" w:hAnsi="Arial" w:cs="Arial"/>
           <w:lang w:eastAsia="en-AU"/>
         </w:rPr>
       </w:pPr>
@@ -114,9 +102,7 @@
       <w:pPr>
         <w:spacing w:after="0" w:line="240" w:lineRule="auto"/>
         <w:rPr>
-          <w:rFonts w:ascii="Times New Roman" w:eastAsia="Times New Roman" w:hAnsi="Times New Roman" w:cs="Times New Roman"/>
-          <w:sz w:val="24"/>
-          <w:szCs w:val="24"/>
+          <w:rFonts w:ascii="Arial" w:eastAsia="Times New Roman" w:hAnsi="Arial" w:cs="Arial"/>
           <w:lang w:eastAsia="en-AU"/>
         </w:rPr>
       </w:pPr>
@@ -133,20 +119,16 @@
       <w:pPr>
         <w:spacing w:after="0" w:line="240" w:lineRule="auto"/>
         <w:rPr>
-          <w:rFonts w:ascii="Times New Roman" w:eastAsia="Times New Roman" w:hAnsi="Times New Roman" w:cs="Times New Roman"/>
-          <w:sz w:val="24"/>
-          <w:szCs w:val="24"/>
-          <w:lang w:eastAsia="en-AU"/>
-        </w:rPr>
-      </w:pPr>
-    </w:p>
-    <w:p>
-      <w:pPr>
-        <w:spacing w:after="0" w:line="240" w:lineRule="auto"/>
-        <w:rPr>
-          <w:rFonts w:ascii="Times New Roman" w:eastAsia="Times New Roman" w:hAnsi="Times New Roman" w:cs="Times New Roman"/>
-          <w:sz w:val="24"/>
-          <w:szCs w:val="24"/>
+          <w:rFonts w:ascii="Arial" w:eastAsia="Times New Roman" w:hAnsi="Arial" w:cs="Arial"/>
+          <w:lang w:eastAsia="en-AU"/>
+        </w:rPr>
+      </w:pPr>
+    </w:p>
+    <w:p>
+      <w:pPr>
+        <w:spacing w:after="0" w:line="240" w:lineRule="auto"/>
+        <w:rPr>
+          <w:rFonts w:ascii="Arial" w:eastAsia="Times New Roman" w:hAnsi="Arial" w:cs="Arial"/>
           <w:lang w:eastAsia="en-AU"/>
         </w:rPr>
       </w:pPr>
@@ -163,20 +145,16 @@
       <w:pPr>
         <w:spacing w:after="0" w:line="240" w:lineRule="auto"/>
         <w:rPr>
-          <w:rFonts w:ascii="Times New Roman" w:eastAsia="Times New Roman" w:hAnsi="Times New Roman" w:cs="Times New Roman"/>
-          <w:sz w:val="24"/>
-          <w:szCs w:val="24"/>
-          <w:lang w:eastAsia="en-AU"/>
-        </w:rPr>
-      </w:pPr>
-    </w:p>
-    <w:p>
-      <w:pPr>
-        <w:spacing w:after="0" w:line="240" w:lineRule="auto"/>
-        <w:rPr>
-          <w:rFonts w:ascii="Times New Roman" w:eastAsia="Times New Roman" w:hAnsi="Times New Roman" w:cs="Times New Roman"/>
-          <w:sz w:val="24"/>
-          <w:szCs w:val="24"/>
+          <w:rFonts w:ascii="Arial" w:eastAsia="Times New Roman" w:hAnsi="Arial" w:cs="Arial"/>
+          <w:lang w:eastAsia="en-AU"/>
+        </w:rPr>
+      </w:pPr>
+    </w:p>
+    <w:p>
+      <w:pPr>
+        <w:spacing w:after="0" w:line="240" w:lineRule="auto"/>
+        <w:rPr>
+          <w:rFonts w:ascii="Arial" w:eastAsia="Times New Roman" w:hAnsi="Arial" w:cs="Arial"/>
           <w:lang w:eastAsia="en-AU"/>
         </w:rPr>
       </w:pPr>
@@ -193,20 +171,16 @@
       <w:pPr>
         <w:spacing w:after="0" w:line="240" w:lineRule="auto"/>
         <w:rPr>
-          <w:rFonts w:ascii="Times New Roman" w:eastAsia="Times New Roman" w:hAnsi="Times New Roman" w:cs="Times New Roman"/>
-          <w:sz w:val="24"/>
-          <w:szCs w:val="24"/>
-          <w:lang w:eastAsia="en-AU"/>
-        </w:rPr>
-      </w:pPr>
-    </w:p>
-    <w:p>
-      <w:pPr>
-        <w:spacing w:after="0" w:line="240" w:lineRule="auto"/>
-        <w:rPr>
-          <w:rFonts w:ascii="Times New Roman" w:eastAsia="Times New Roman" w:hAnsi="Times New Roman" w:cs="Times New Roman"/>
-          <w:sz w:val="24"/>
-          <w:szCs w:val="24"/>
+          <w:rFonts w:ascii="Arial" w:eastAsia="Times New Roman" w:hAnsi="Arial" w:cs="Arial"/>
+          <w:lang w:eastAsia="en-AU"/>
+        </w:rPr>
+      </w:pPr>
+    </w:p>
+    <w:p>
+      <w:pPr>
+        <w:spacing w:after="0" w:line="240" w:lineRule="auto"/>
+        <w:rPr>
+          <w:rFonts w:ascii="Arial" w:eastAsia="Times New Roman" w:hAnsi="Arial" w:cs="Arial"/>
           <w:lang w:eastAsia="en-AU"/>
         </w:rPr>
       </w:pPr>
@@ -225,9 +199,7 @@
       <w:pPr>
         <w:spacing w:after="0" w:line="240" w:lineRule="auto"/>
         <w:rPr>
-          <w:rFonts w:ascii="Times New Roman" w:eastAsia="Times New Roman" w:hAnsi="Times New Roman" w:cs="Times New Roman"/>
-          <w:sz w:val="24"/>
-          <w:szCs w:val="24"/>
+          <w:rFonts w:ascii="Arial" w:eastAsia="Times New Roman" w:hAnsi="Arial" w:cs="Arial"/>
           <w:lang w:eastAsia="en-AU"/>
         </w:rPr>
       </w:pPr>
@@ -244,20 +216,16 @@
       <w:pPr>
         <w:spacing w:after="0" w:line="240" w:lineRule="auto"/>
         <w:rPr>
-          <w:rFonts w:ascii="Times New Roman" w:eastAsia="Times New Roman" w:hAnsi="Times New Roman" w:cs="Times New Roman"/>
-          <w:sz w:val="24"/>
-          <w:szCs w:val="24"/>
-          <w:lang w:eastAsia="en-AU"/>
-        </w:rPr>
-      </w:pPr>
-    </w:p>
-    <w:p>
-      <w:pPr>
-        <w:spacing w:after="0" w:line="240" w:lineRule="auto"/>
-        <w:rPr>
-          <w:rFonts w:ascii="Times New Roman" w:eastAsia="Times New Roman" w:hAnsi="Times New Roman" w:cs="Times New Roman"/>
-          <w:sz w:val="24"/>
-          <w:szCs w:val="24"/>
+          <w:rFonts w:ascii="Arial" w:eastAsia="Times New Roman" w:hAnsi="Arial" w:cs="Arial"/>
+          <w:lang w:eastAsia="en-AU"/>
+        </w:rPr>
+      </w:pPr>
+    </w:p>
+    <w:p>
+      <w:pPr>
+        <w:spacing w:after="0" w:line="240" w:lineRule="auto"/>
+        <w:rPr>
+          <w:rFonts w:ascii="Arial" w:eastAsia="Times New Roman" w:hAnsi="Arial" w:cs="Arial"/>
           <w:lang w:eastAsia="en-AU"/>
         </w:rPr>
       </w:pPr>
@@ -366,20 +334,16 @@
       <w:pPr>
         <w:spacing w:after="0" w:line="240" w:lineRule="auto"/>
         <w:rPr>
-          <w:rFonts w:ascii="Times New Roman" w:eastAsia="Times New Roman" w:hAnsi="Times New Roman" w:cs="Times New Roman"/>
-          <w:sz w:val="24"/>
-          <w:szCs w:val="24"/>
-          <w:lang w:eastAsia="en-AU"/>
-        </w:rPr>
-      </w:pPr>
-    </w:p>
-    <w:p>
-      <w:pPr>
-        <w:spacing w:after="0" w:line="240" w:lineRule="auto"/>
-        <w:rPr>
-          <w:rFonts w:ascii="Times New Roman" w:eastAsia="Times New Roman" w:hAnsi="Times New Roman" w:cs="Times New Roman"/>
-          <w:sz w:val="24"/>
-          <w:szCs w:val="24"/>
+          <w:rFonts w:ascii="Arial" w:eastAsia="Times New Roman" w:hAnsi="Arial" w:cs="Arial"/>
+          <w:lang w:eastAsia="en-AU"/>
+        </w:rPr>
+      </w:pPr>
+    </w:p>
+    <w:p>
+      <w:pPr>
+        <w:spacing w:after="0" w:line="240" w:lineRule="auto"/>
+        <w:rPr>
+          <w:rFonts w:ascii="Arial" w:eastAsia="Times New Roman" w:hAnsi="Arial" w:cs="Arial"/>
           <w:lang w:eastAsia="en-AU"/>
         </w:rPr>
       </w:pPr>
@@ -511,20 +475,16 @@
       <w:pPr>
         <w:spacing w:after="0" w:line="240" w:lineRule="auto"/>
         <w:rPr>
-          <w:rFonts w:ascii="Times New Roman" w:eastAsia="Times New Roman" w:hAnsi="Times New Roman" w:cs="Times New Roman"/>
-          <w:sz w:val="24"/>
-          <w:szCs w:val="24"/>
-          <w:lang w:eastAsia="en-AU"/>
-        </w:rPr>
-      </w:pPr>
-    </w:p>
-    <w:p>
-      <w:pPr>
-        <w:spacing w:after="0" w:line="240" w:lineRule="auto"/>
-        <w:rPr>
-          <w:rFonts w:ascii="Times New Roman" w:eastAsia="Times New Roman" w:hAnsi="Times New Roman" w:cs="Times New Roman"/>
-          <w:sz w:val="24"/>
-          <w:szCs w:val="24"/>
+          <w:rFonts w:ascii="Arial" w:eastAsia="Times New Roman" w:hAnsi="Arial" w:cs="Arial"/>
+          <w:lang w:eastAsia="en-AU"/>
+        </w:rPr>
+      </w:pPr>
+    </w:p>
+    <w:p>
+      <w:pPr>
+        <w:spacing w:after="0" w:line="240" w:lineRule="auto"/>
+        <w:rPr>
+          <w:rFonts w:ascii="Arial" w:eastAsia="Times New Roman" w:hAnsi="Arial" w:cs="Arial"/>
           <w:lang w:eastAsia="en-AU"/>
         </w:rPr>
       </w:pPr>
@@ -541,20 +501,16 @@
       <w:pPr>
         <w:spacing w:after="0" w:line="240" w:lineRule="auto"/>
         <w:rPr>
-          <w:rFonts w:ascii="Times New Roman" w:eastAsia="Times New Roman" w:hAnsi="Times New Roman" w:cs="Times New Roman"/>
-          <w:sz w:val="24"/>
-          <w:szCs w:val="24"/>
-          <w:lang w:eastAsia="en-AU"/>
-        </w:rPr>
-      </w:pPr>
-    </w:p>
-    <w:p>
-      <w:pPr>
-        <w:spacing w:after="0" w:line="240" w:lineRule="auto"/>
-        <w:rPr>
-          <w:rFonts w:ascii="Times New Roman" w:eastAsia="Times New Roman" w:hAnsi="Times New Roman" w:cs="Times New Roman"/>
-          <w:sz w:val="24"/>
-          <w:szCs w:val="24"/>
+          <w:rFonts w:ascii="Arial" w:eastAsia="Times New Roman" w:hAnsi="Arial" w:cs="Arial"/>
+          <w:lang w:eastAsia="en-AU"/>
+        </w:rPr>
+      </w:pPr>
+    </w:p>
+    <w:p>
+      <w:pPr>
+        <w:spacing w:after="0" w:line="240" w:lineRule="auto"/>
+        <w:rPr>
+          <w:rFonts w:ascii="Arial" w:eastAsia="Times New Roman" w:hAnsi="Arial" w:cs="Arial"/>
           <w:lang w:eastAsia="en-AU"/>
         </w:rPr>
       </w:pPr>
@@ -571,20 +527,16 @@
       <w:pPr>
         <w:spacing w:after="0" w:line="240" w:lineRule="auto"/>
         <w:rPr>
-          <w:rFonts w:ascii="Times New Roman" w:eastAsia="Times New Roman" w:hAnsi="Times New Roman" w:cs="Times New Roman"/>
-          <w:sz w:val="24"/>
-          <w:szCs w:val="24"/>
-          <w:lang w:eastAsia="en-AU"/>
-        </w:rPr>
-      </w:pPr>
-    </w:p>
-    <w:p>
-      <w:pPr>
-        <w:spacing w:after="0" w:line="240" w:lineRule="auto"/>
-        <w:rPr>
-          <w:rFonts w:ascii="Times New Roman" w:eastAsia="Times New Roman" w:hAnsi="Times New Roman" w:cs="Times New Roman"/>
-          <w:sz w:val="24"/>
-          <w:szCs w:val="24"/>
+          <w:rFonts w:ascii="Arial" w:eastAsia="Times New Roman" w:hAnsi="Arial" w:cs="Arial"/>
+          <w:lang w:eastAsia="en-AU"/>
+        </w:rPr>
+      </w:pPr>
+    </w:p>
+    <w:p>
+      <w:pPr>
+        <w:spacing w:after="0" w:line="240" w:lineRule="auto"/>
+        <w:rPr>
+          <w:rFonts w:ascii="Arial" w:eastAsia="Times New Roman" w:hAnsi="Arial" w:cs="Arial"/>
           <w:lang w:eastAsia="en-AU"/>
         </w:rPr>
       </w:pPr>
@@ -601,9 +553,7 @@
       <w:pPr>
         <w:spacing w:after="0" w:line="240" w:lineRule="auto"/>
         <w:rPr>
-          <w:rFonts w:ascii="Times New Roman" w:eastAsia="Times New Roman" w:hAnsi="Times New Roman" w:cs="Times New Roman"/>
-          <w:sz w:val="24"/>
-          <w:szCs w:val="24"/>
+          <w:rFonts w:ascii="Arial" w:eastAsia="Times New Roman" w:hAnsi="Arial" w:cs="Arial"/>
           <w:lang w:eastAsia="en-AU"/>
         </w:rPr>
       </w:pPr>
@@ -630,20 +580,16 @@
       <w:pPr>
         <w:spacing w:after="0" w:line="240" w:lineRule="auto"/>
         <w:rPr>
-          <w:rFonts w:ascii="Times New Roman" w:eastAsia="Times New Roman" w:hAnsi="Times New Roman" w:cs="Times New Roman"/>
-          <w:sz w:val="24"/>
-          <w:szCs w:val="24"/>
-          <w:lang w:eastAsia="en-AU"/>
-        </w:rPr>
-      </w:pPr>
-    </w:p>
-    <w:p>
-      <w:pPr>
-        <w:spacing w:after="0" w:line="240" w:lineRule="auto"/>
-        <w:rPr>
-          <w:rFonts w:ascii="Times New Roman" w:eastAsia="Times New Roman" w:hAnsi="Times New Roman" w:cs="Times New Roman"/>
-          <w:sz w:val="24"/>
-          <w:szCs w:val="24"/>
+          <w:rFonts w:ascii="Arial" w:eastAsia="Times New Roman" w:hAnsi="Arial" w:cs="Arial"/>
+          <w:lang w:eastAsia="en-AU"/>
+        </w:rPr>
+      </w:pPr>
+    </w:p>
+    <w:p>
+      <w:pPr>
+        <w:spacing w:after="0" w:line="240" w:lineRule="auto"/>
+        <w:rPr>
+          <w:rFonts w:ascii="Arial" w:eastAsia="Times New Roman" w:hAnsi="Arial" w:cs="Arial"/>
           <w:lang w:eastAsia="en-AU"/>
         </w:rPr>
       </w:pPr>
@@ -662,9 +608,7 @@
       <w:pPr>
         <w:spacing w:after="0" w:line="240" w:lineRule="auto"/>
         <w:rPr>
-          <w:rFonts w:ascii="Times New Roman" w:eastAsia="Times New Roman" w:hAnsi="Times New Roman" w:cs="Times New Roman"/>
-          <w:sz w:val="24"/>
-          <w:szCs w:val="24"/>
+          <w:rFonts w:ascii="Arial" w:eastAsia="Times New Roman" w:hAnsi="Arial" w:cs="Arial"/>
           <w:lang w:eastAsia="en-AU"/>
         </w:rPr>
       </w:pPr>
@@ -681,20 +625,16 @@
       <w:pPr>
         <w:spacing w:after="0" w:line="240" w:lineRule="auto"/>
         <w:rPr>
-          <w:rFonts w:ascii="Times New Roman" w:eastAsia="Times New Roman" w:hAnsi="Times New Roman" w:cs="Times New Roman"/>
-          <w:sz w:val="24"/>
-          <w:szCs w:val="24"/>
-          <w:lang w:eastAsia="en-AU"/>
-        </w:rPr>
-      </w:pPr>
-    </w:p>
-    <w:p>
-      <w:pPr>
-        <w:spacing w:after="0" w:line="240" w:lineRule="auto"/>
-        <w:rPr>
-          <w:rFonts w:ascii="Times New Roman" w:eastAsia="Times New Roman" w:hAnsi="Times New Roman" w:cs="Times New Roman"/>
-          <w:sz w:val="24"/>
-          <w:szCs w:val="24"/>
+          <w:rFonts w:ascii="Arial" w:eastAsia="Times New Roman" w:hAnsi="Arial" w:cs="Arial"/>
+          <w:lang w:eastAsia="en-AU"/>
+        </w:rPr>
+      </w:pPr>
+    </w:p>
+    <w:p>
+      <w:pPr>
+        <w:spacing w:after="0" w:line="240" w:lineRule="auto"/>
+        <w:rPr>
+          <w:rFonts w:ascii="Arial" w:eastAsia="Times New Roman" w:hAnsi="Arial" w:cs="Arial"/>
           <w:lang w:eastAsia="en-AU"/>
         </w:rPr>
       </w:pPr>
@@ -709,202 +649,846 @@
     </w:p>
     <w:p>
       <w:pPr>
+        <w:rPr>
+          <w:rFonts w:ascii="Arial" w:eastAsia="Times New Roman" w:hAnsi="Arial" w:cs="Arial"/>
+          <w:b/>
+          <w:bCs/>
+          <w:color w:val="000000"/>
+          <w:u w:val="single"/>
+          <w:lang w:eastAsia="en-AU"/>
+        </w:rPr>
+      </w:pPr>
+      <w:r>
+        <w:rPr>
+          <w:rFonts w:ascii="Arial" w:eastAsia="Times New Roman" w:hAnsi="Arial" w:cs="Arial"/>
+          <w:b/>
+          <w:bCs/>
+          <w:color w:val="000000"/>
+          <w:u w:val="single"/>
+          <w:lang w:eastAsia="en-AU"/>
+        </w:rPr>
+        <w:br w:type="page"/>
+      </w:r>
+    </w:p>
+    <w:p>
+      <w:pPr>
         <w:spacing w:after="0" w:line="240" w:lineRule="auto"/>
         <w:jc w:val="center"/>
         <w:rPr>
-          <w:rFonts w:ascii="Times New Roman" w:eastAsia="Times New Roman" w:hAnsi="Times New Roman" w:cs="Times New Roman"/>
-          <w:sz w:val="24"/>
-          <w:szCs w:val="24"/>
-          <w:lang w:eastAsia="en-AU"/>
-        </w:rPr>
-      </w:pPr>
+          <w:rFonts w:ascii="Arial" w:eastAsia="Times New Roman" w:hAnsi="Arial" w:cs="Arial"/>
+          <w:lang w:eastAsia="en-AU"/>
+        </w:rPr>
+      </w:pPr>
+      <w:r>
+        <w:rPr>
+          <w:rFonts w:ascii="Arial" w:eastAsia="Times New Roman" w:hAnsi="Arial" w:cs="Arial"/>
+          <w:b/>
+          <w:bCs/>
+          <w:color w:val="000000"/>
+          <w:u w:val="single"/>
+          <w:lang w:eastAsia="en-AU"/>
+        </w:rPr>
+        <w:lastRenderedPageBreak/>
+        <w:t>Additional Requirements</w:t>
+      </w:r>
+    </w:p>
+    <w:p>
+      <w:pPr>
+        <w:spacing w:after="0" w:line="240" w:lineRule="auto"/>
+        <w:rPr>
+          <w:rFonts w:ascii="Arial" w:eastAsia="Times New Roman" w:hAnsi="Arial" w:cs="Arial"/>
+          <w:lang w:eastAsia="en-AU"/>
+        </w:rPr>
+      </w:pPr>
+    </w:p>
+    <w:p>
+      <w:pPr>
+        <w:spacing w:after="0" w:line="240" w:lineRule="auto"/>
+        <w:rPr>
+          <w:rFonts w:ascii="Arial" w:eastAsia="Times New Roman" w:hAnsi="Arial" w:cs="Arial"/>
+          <w:lang w:eastAsia="en-AU"/>
+        </w:rPr>
+      </w:pPr>
+      <w:r>
+        <w:rPr>
+          <w:rFonts w:ascii="Arial" w:eastAsia="Times New Roman" w:hAnsi="Arial" w:cs="Arial"/>
+          <w:b/>
+          <w:bCs/>
+          <w:color w:val="000000"/>
+          <w:lang w:eastAsia="en-AU"/>
+        </w:rPr>
+        <w:t>Requirement 8: Weight 5</w:t>
+      </w:r>
+    </w:p>
+    <w:p>
+      <w:pPr>
+        <w:spacing w:after="0" w:line="240" w:lineRule="auto"/>
+        <w:rPr>
+          <w:rFonts w:ascii="Arial" w:eastAsia="Times New Roman" w:hAnsi="Arial" w:cs="Arial"/>
+          <w:i/>
+          <w:lang w:eastAsia="en-AU"/>
+        </w:rPr>
+      </w:pPr>
+      <w:r>
+        <w:rPr>
+          <w:rFonts w:ascii="Arial" w:eastAsia="Times New Roman" w:hAnsi="Arial" w:cs="Arial"/>
+          <w:i/>
+          <w:color w:val="000000"/>
+          <w:lang w:eastAsia="en-AU"/>
+        </w:rPr>
+        <w:t>“It would be nice if the new system had a section for us to advertise any planned or current maintenance” - IT Staff</w:t>
+      </w:r>
+    </w:p>
+    <w:p>
+      <w:pPr>
+        <w:spacing w:after="0" w:line="240" w:lineRule="auto"/>
+        <w:rPr>
+          <w:rFonts w:ascii="Arial" w:eastAsia="Times New Roman" w:hAnsi="Arial" w:cs="Arial"/>
+          <w:lang w:eastAsia="en-AU"/>
+        </w:rPr>
+      </w:pPr>
+    </w:p>
+    <w:p>
+      <w:pPr>
+        <w:spacing w:after="0" w:line="240" w:lineRule="auto"/>
+        <w:rPr>
+          <w:rFonts w:ascii="Arial" w:eastAsia="Times New Roman" w:hAnsi="Arial" w:cs="Arial"/>
+          <w:lang w:eastAsia="en-AU"/>
+        </w:rPr>
+      </w:pPr>
+      <w:r>
+        <w:rPr>
+          <w:rFonts w:ascii="Arial" w:eastAsia="Times New Roman" w:hAnsi="Arial" w:cs="Arial"/>
+          <w:lang w:eastAsia="en-AU"/>
+        </w:rPr>
+        <w:t>A section (i.e. text box, or other suitable message box) should be displayed on the main page as any user logs in. This box will contain any scheduled updates, maintenance, or other issues/information that a user might need to know about.</w:t>
+      </w:r>
+    </w:p>
+    <w:p>
+      <w:pPr>
+        <w:spacing w:after="0" w:line="240" w:lineRule="auto"/>
+        <w:rPr>
+          <w:rFonts w:ascii="Arial" w:eastAsia="Times New Roman" w:hAnsi="Arial" w:cs="Arial"/>
+          <w:lang w:eastAsia="en-AU"/>
+        </w:rPr>
+      </w:pPr>
+    </w:p>
+    <w:p>
+      <w:pPr>
+        <w:spacing w:after="0" w:line="240" w:lineRule="auto"/>
+        <w:rPr>
+          <w:rFonts w:ascii="Arial" w:eastAsia="Times New Roman" w:hAnsi="Arial" w:cs="Arial"/>
+          <w:lang w:eastAsia="en-AU"/>
+        </w:rPr>
+      </w:pPr>
+      <w:r>
+        <w:rPr>
+          <w:rFonts w:ascii="Arial" w:eastAsia="Times New Roman" w:hAnsi="Arial" w:cs="Arial"/>
+          <w:lang w:eastAsia="en-AU"/>
+        </w:rPr>
+        <w:t>IT Staff (Admins) will be able to update this message box at any time from the home page. (i.e. staff will have an option to “edit messages” when viewing the box, average users will not)</w:t>
+      </w:r>
+    </w:p>
+    <w:p>
+      <w:pPr>
+        <w:spacing w:after="0" w:line="240" w:lineRule="auto"/>
+        <w:rPr>
+          <w:rFonts w:ascii="Arial" w:eastAsia="Times New Roman" w:hAnsi="Arial" w:cs="Arial"/>
+          <w:lang w:eastAsia="en-AU"/>
+        </w:rPr>
+      </w:pPr>
+    </w:p>
+    <w:p>
+      <w:pPr>
+        <w:spacing w:after="0" w:line="240" w:lineRule="auto"/>
+        <w:rPr>
+          <w:rFonts w:ascii="Arial" w:eastAsia="Times New Roman" w:hAnsi="Arial" w:cs="Arial"/>
+          <w:lang w:eastAsia="en-AU"/>
+        </w:rPr>
+      </w:pPr>
+      <w:r>
+        <w:rPr>
+          <w:rFonts w:ascii="Arial" w:eastAsia="Times New Roman" w:hAnsi="Arial" w:cs="Arial"/>
+          <w:b/>
+          <w:bCs/>
+          <w:color w:val="000000"/>
+          <w:lang w:eastAsia="en-AU"/>
+        </w:rPr>
+        <w:t>Requirement 9: Weight 20</w:t>
+      </w:r>
+    </w:p>
+    <w:p>
+      <w:pPr>
+        <w:spacing w:after="0" w:line="240" w:lineRule="auto"/>
+        <w:rPr>
+          <w:rFonts w:ascii="Arial" w:eastAsia="Times New Roman" w:hAnsi="Arial" w:cs="Arial"/>
+          <w:i/>
+          <w:color w:val="000000"/>
+          <w:lang w:eastAsia="en-AU"/>
+        </w:rPr>
+      </w:pPr>
+      <w:r>
+        <w:rPr>
+          <w:rFonts w:ascii="Arial" w:eastAsia="Times New Roman" w:hAnsi="Arial" w:cs="Arial"/>
+          <w:i/>
+          <w:color w:val="000000"/>
+          <w:lang w:eastAsia="en-AU"/>
+        </w:rPr>
+        <w:t>For a knowledge base to work we need to be able to capture the data relating to an incident in a more meaningful manner. Currently we capture this data in a free-form textbox. The suggested text is related to the category of incident but can easily be cleared or ignored by users.” IT Staff</w:t>
+      </w:r>
+    </w:p>
+    <w:p>
+      <w:pPr>
+        <w:spacing w:after="0" w:line="240" w:lineRule="auto"/>
+        <w:rPr>
+          <w:rFonts w:ascii="Arial" w:eastAsia="Times New Roman" w:hAnsi="Arial" w:cs="Arial"/>
+          <w:color w:val="000000"/>
+          <w:lang w:eastAsia="en-AU"/>
+        </w:rPr>
+      </w:pPr>
+    </w:p>
+    <w:p>
+      <w:pPr>
+        <w:spacing w:after="0" w:line="240" w:lineRule="auto"/>
+        <w:rPr>
+          <w:rFonts w:ascii="Arial" w:eastAsia="Times New Roman" w:hAnsi="Arial" w:cs="Arial"/>
+          <w:color w:val="000000"/>
+          <w:lang w:eastAsia="en-AU"/>
+        </w:rPr>
+      </w:pPr>
+      <w:r>
+        <w:rPr>
+          <w:rFonts w:ascii="Arial" w:eastAsia="Times New Roman" w:hAnsi="Arial" w:cs="Arial"/>
+          <w:color w:val="000000"/>
+          <w:lang w:eastAsia="en-AU"/>
+        </w:rPr>
+        <w:t>When reporting an incident, instead of a basic, large text field to add information relating to the incident, the user should be required to fill in many smaller, more specific text fields that will ensure that the user enters all required information.</w:t>
+      </w:r>
+    </w:p>
+    <w:p>
+      <w:pPr>
+        <w:spacing w:after="0" w:line="240" w:lineRule="auto"/>
+        <w:rPr>
+          <w:rFonts w:ascii="Arial" w:eastAsia="Times New Roman" w:hAnsi="Arial" w:cs="Arial"/>
+          <w:color w:val="000000"/>
+          <w:lang w:eastAsia="en-AU"/>
+        </w:rPr>
+      </w:pPr>
+    </w:p>
+    <w:p>
+      <w:pPr>
+        <w:spacing w:after="0" w:line="240" w:lineRule="auto"/>
+        <w:rPr>
+          <w:rFonts w:ascii="Arial" w:eastAsia="Times New Roman" w:hAnsi="Arial" w:cs="Arial"/>
+          <w:color w:val="000000"/>
+          <w:lang w:eastAsia="en-AU"/>
+        </w:rPr>
+      </w:pPr>
+      <w:r>
+        <w:rPr>
+          <w:rFonts w:ascii="Arial" w:eastAsia="Times New Roman" w:hAnsi="Arial" w:cs="Arial"/>
+          <w:color w:val="000000"/>
+          <w:lang w:eastAsia="en-AU"/>
+        </w:rPr>
+        <w:t>These text fields</w:t>
+      </w:r>
+      <w:r>
+        <w:rPr>
+          <w:rFonts w:ascii="Arial" w:eastAsia="Times New Roman" w:hAnsi="Arial" w:cs="Arial"/>
+          <w:color w:val="000000"/>
+          <w:lang w:eastAsia="en-AU"/>
+        </w:rPr>
+        <w:t xml:space="preserve"> will differ depending on the type of issue selected, and</w:t>
+      </w:r>
+      <w:r>
+        <w:rPr>
+          <w:rFonts w:ascii="Arial" w:eastAsia="Times New Roman" w:hAnsi="Arial" w:cs="Arial"/>
+          <w:color w:val="000000"/>
+          <w:lang w:eastAsia="en-AU"/>
+        </w:rPr>
+        <w:t xml:space="preserve"> may include:</w:t>
+      </w:r>
+    </w:p>
+    <w:p>
+      <w:pPr>
+        <w:pStyle w:val="ListParagraph"/>
+        <w:numPr>
+          <w:ilvl w:val="0"/>
+          <w:numId w:val="2"/>
+        </w:numPr>
+        <w:spacing w:after="0" w:line="240" w:lineRule="auto"/>
+        <w:rPr>
+          <w:rFonts w:ascii="Arial" w:eastAsia="Times New Roman" w:hAnsi="Arial" w:cs="Arial"/>
+          <w:lang w:eastAsia="en-AU"/>
+        </w:rPr>
+      </w:pPr>
+      <w:r>
+        <w:rPr>
+          <w:rFonts w:ascii="Arial" w:eastAsia="Times New Roman" w:hAnsi="Arial" w:cs="Arial"/>
+          <w:lang w:eastAsia="en-AU"/>
+        </w:rPr>
+        <w:t>Room Number</w:t>
+      </w:r>
+    </w:p>
+    <w:p>
+      <w:pPr>
+        <w:pStyle w:val="ListParagraph"/>
+        <w:numPr>
+          <w:ilvl w:val="0"/>
+          <w:numId w:val="2"/>
+        </w:numPr>
+        <w:spacing w:after="0" w:line="240" w:lineRule="auto"/>
+        <w:rPr>
+          <w:rFonts w:ascii="Arial" w:eastAsia="Times New Roman" w:hAnsi="Arial" w:cs="Arial"/>
+          <w:lang w:eastAsia="en-AU"/>
+        </w:rPr>
+      </w:pPr>
+      <w:r>
+        <w:rPr>
+          <w:rFonts w:ascii="Arial" w:eastAsia="Times New Roman" w:hAnsi="Arial" w:cs="Arial"/>
+          <w:lang w:eastAsia="en-AU"/>
+        </w:rPr>
+        <w:t>Machine number</w:t>
+      </w:r>
+    </w:p>
+    <w:p>
+      <w:pPr>
+        <w:pStyle w:val="ListParagraph"/>
+        <w:numPr>
+          <w:ilvl w:val="0"/>
+          <w:numId w:val="2"/>
+        </w:numPr>
+        <w:spacing w:after="0" w:line="240" w:lineRule="auto"/>
+        <w:rPr>
+          <w:rFonts w:ascii="Arial" w:eastAsia="Times New Roman" w:hAnsi="Arial" w:cs="Arial"/>
+          <w:lang w:eastAsia="en-AU"/>
+        </w:rPr>
+      </w:pPr>
+      <w:r>
+        <w:rPr>
+          <w:rFonts w:ascii="Arial" w:eastAsia="Times New Roman" w:hAnsi="Arial" w:cs="Arial"/>
+          <w:lang w:eastAsia="en-AU"/>
+        </w:rPr>
+        <w:t>Software Version</w:t>
+      </w:r>
+    </w:p>
+    <w:p>
+      <w:pPr>
+        <w:pStyle w:val="ListParagraph"/>
+        <w:numPr>
+          <w:ilvl w:val="0"/>
+          <w:numId w:val="2"/>
+        </w:numPr>
+        <w:spacing w:after="0" w:line="240" w:lineRule="auto"/>
+        <w:rPr>
+          <w:rFonts w:ascii="Arial" w:eastAsia="Times New Roman" w:hAnsi="Arial" w:cs="Arial"/>
+          <w:lang w:eastAsia="en-AU"/>
+        </w:rPr>
+      </w:pPr>
+      <w:r>
+        <w:rPr>
+          <w:rFonts w:ascii="Arial" w:eastAsia="Times New Roman" w:hAnsi="Arial" w:cs="Arial"/>
+          <w:lang w:eastAsia="en-AU"/>
+        </w:rPr>
+        <w:t>Antivirus Installed</w:t>
+      </w:r>
+    </w:p>
+    <w:p>
+      <w:pPr>
+        <w:pStyle w:val="ListParagraph"/>
+        <w:numPr>
+          <w:ilvl w:val="0"/>
+          <w:numId w:val="2"/>
+        </w:numPr>
+        <w:spacing w:after="0" w:line="240" w:lineRule="auto"/>
+        <w:rPr>
+          <w:rFonts w:ascii="Arial" w:eastAsia="Times New Roman" w:hAnsi="Arial" w:cs="Arial"/>
+          <w:lang w:eastAsia="en-AU"/>
+        </w:rPr>
+      </w:pPr>
+      <w:r>
+        <w:rPr>
+          <w:rFonts w:ascii="Arial" w:eastAsia="Times New Roman" w:hAnsi="Arial" w:cs="Arial"/>
+          <w:lang w:eastAsia="en-AU"/>
+        </w:rPr>
+        <w:t>Network Connected to</w:t>
+      </w:r>
+    </w:p>
+    <w:p>
+      <w:pPr>
+        <w:pStyle w:val="ListParagraph"/>
+        <w:numPr>
+          <w:ilvl w:val="0"/>
+          <w:numId w:val="2"/>
+        </w:numPr>
+        <w:spacing w:after="0" w:line="240" w:lineRule="auto"/>
+        <w:rPr>
+          <w:rFonts w:ascii="Arial" w:eastAsia="Times New Roman" w:hAnsi="Arial" w:cs="Arial"/>
+          <w:lang w:eastAsia="en-AU"/>
+        </w:rPr>
+      </w:pPr>
+      <w:r>
+        <w:rPr>
+          <w:rFonts w:ascii="Arial" w:eastAsia="Times New Roman" w:hAnsi="Arial" w:cs="Arial"/>
+          <w:lang w:eastAsia="en-AU"/>
+        </w:rPr>
+        <w:t>Detailed Description of the issue</w:t>
+      </w:r>
+    </w:p>
+    <w:p>
+      <w:pPr>
+        <w:pStyle w:val="ListParagraph"/>
+        <w:numPr>
+          <w:ilvl w:val="0"/>
+          <w:numId w:val="2"/>
+        </w:numPr>
+        <w:spacing w:after="0" w:line="240" w:lineRule="auto"/>
+        <w:rPr>
+          <w:rFonts w:ascii="Arial" w:eastAsia="Times New Roman" w:hAnsi="Arial" w:cs="Arial"/>
+          <w:lang w:eastAsia="en-AU"/>
+        </w:rPr>
+      </w:pPr>
+      <w:r>
+        <w:rPr>
+          <w:rFonts w:ascii="Arial" w:eastAsia="Times New Roman" w:hAnsi="Arial" w:cs="Arial"/>
+          <w:lang w:eastAsia="en-AU"/>
+        </w:rPr>
+        <w:t>Example Cases</w:t>
+      </w:r>
+    </w:p>
+    <w:p>
+      <w:pPr>
+        <w:pStyle w:val="ListParagraph"/>
+        <w:numPr>
+          <w:ilvl w:val="0"/>
+          <w:numId w:val="2"/>
+        </w:numPr>
+        <w:spacing w:after="0" w:line="240" w:lineRule="auto"/>
+        <w:rPr>
+          <w:rFonts w:ascii="Arial" w:eastAsia="Times New Roman" w:hAnsi="Arial" w:cs="Arial"/>
+          <w:lang w:eastAsia="en-AU"/>
+        </w:rPr>
+      </w:pPr>
+      <w:r>
+        <w:rPr>
+          <w:rFonts w:ascii="Arial" w:eastAsia="Times New Roman" w:hAnsi="Arial" w:cs="Arial"/>
+          <w:lang w:eastAsia="en-AU"/>
+        </w:rPr>
+        <w:t>Etc.</w:t>
+      </w:r>
+    </w:p>
+    <w:p>
+      <w:pPr>
+        <w:spacing w:after="0" w:line="240" w:lineRule="auto"/>
+        <w:rPr>
+          <w:rFonts w:ascii="Arial" w:eastAsia="Times New Roman" w:hAnsi="Arial" w:cs="Arial"/>
+          <w:lang w:eastAsia="en-AU"/>
+        </w:rPr>
+      </w:pPr>
+    </w:p>
+    <w:p>
+      <w:pPr>
+        <w:spacing w:after="0" w:line="240" w:lineRule="auto"/>
+        <w:rPr>
+          <w:rFonts w:ascii="Arial" w:eastAsia="Times New Roman" w:hAnsi="Arial" w:cs="Arial"/>
+          <w:lang w:eastAsia="en-AU"/>
+        </w:rPr>
+      </w:pPr>
+      <w:r>
+        <w:rPr>
+          <w:rFonts w:ascii="Arial" w:eastAsia="Times New Roman" w:hAnsi="Arial" w:cs="Arial"/>
+          <w:b/>
+          <w:bCs/>
+          <w:color w:val="000000"/>
+          <w:lang w:eastAsia="en-AU"/>
+        </w:rPr>
+        <w:t>Requirement 10: Weight 20</w:t>
+      </w:r>
+    </w:p>
+    <w:p>
+      <w:pPr>
+        <w:spacing w:after="0" w:line="240" w:lineRule="auto"/>
+        <w:rPr>
+          <w:rFonts w:ascii="Arial" w:eastAsia="Times New Roman" w:hAnsi="Arial" w:cs="Arial"/>
+          <w:i/>
+          <w:lang w:eastAsia="en-AU"/>
+        </w:rPr>
+      </w:pPr>
+      <w:r>
+        <w:rPr>
+          <w:rFonts w:ascii="Arial" w:eastAsia="Times New Roman" w:hAnsi="Arial" w:cs="Arial"/>
+          <w:i/>
+          <w:color w:val="000000"/>
+          <w:lang w:eastAsia="en-AU"/>
+        </w:rPr>
+        <w:t>“The categories are very broad and could congest the Knowledge-Base. Can we have some sub-categories as well?” - IT Staff</w:t>
+      </w:r>
+    </w:p>
+    <w:p>
+      <w:pPr>
+        <w:rPr>
+          <w:rFonts w:ascii="Arial" w:hAnsi="Arial" w:cs="Arial"/>
+        </w:rPr>
+      </w:pPr>
+    </w:p>
+    <w:p>
+      <w:pPr>
+        <w:rPr>
+          <w:rFonts w:ascii="Arial" w:hAnsi="Arial" w:cs="Arial"/>
+        </w:rPr>
+      </w:pPr>
+      <w:r>
+        <w:rPr>
+          <w:rFonts w:ascii="Arial" w:hAnsi="Arial" w:cs="Arial"/>
+        </w:rPr>
+        <w:t>When reporting an issue, users are required to select both a broad issue topic (Network, Software, Hardware, Email, Account), but also a specific sub-category that better describes the issue. These sub-categories are:</w:t>
+      </w:r>
+    </w:p>
+    <w:p>
+      <w:pPr>
+        <w:pStyle w:val="ListParagraph"/>
+        <w:numPr>
+          <w:ilvl w:val="0"/>
+          <w:numId w:val="2"/>
+        </w:numPr>
+        <w:rPr>
+          <w:rFonts w:ascii="Arial" w:hAnsi="Arial" w:cs="Arial"/>
+        </w:rPr>
+      </w:pPr>
+      <w:r>
+        <w:rPr>
+          <w:rFonts w:ascii="Arial" w:hAnsi="Arial" w:cs="Arial"/>
+        </w:rPr>
+        <w:t>Network</w:t>
+      </w:r>
+    </w:p>
+    <w:p>
+      <w:pPr>
+        <w:pStyle w:val="ListParagraph"/>
+        <w:numPr>
+          <w:ilvl w:val="1"/>
+          <w:numId w:val="2"/>
+        </w:numPr>
+        <w:rPr>
+          <w:rFonts w:ascii="Arial" w:hAnsi="Arial" w:cs="Arial"/>
+        </w:rPr>
+      </w:pPr>
+      <w:r>
+        <w:rPr>
+          <w:rFonts w:ascii="Arial" w:hAnsi="Arial" w:cs="Arial"/>
+        </w:rPr>
+        <w:t>Can’t Connect</w:t>
+      </w:r>
+    </w:p>
+    <w:p>
+      <w:pPr>
+        <w:pStyle w:val="ListParagraph"/>
+        <w:numPr>
+          <w:ilvl w:val="1"/>
+          <w:numId w:val="2"/>
+        </w:numPr>
+        <w:rPr>
+          <w:rFonts w:ascii="Arial" w:hAnsi="Arial" w:cs="Arial"/>
+        </w:rPr>
+      </w:pPr>
+      <w:r>
+        <w:rPr>
+          <w:rFonts w:ascii="Arial" w:hAnsi="Arial" w:cs="Arial"/>
+        </w:rPr>
+        <w:t>Speed</w:t>
+      </w:r>
+    </w:p>
+    <w:p>
+      <w:pPr>
+        <w:pStyle w:val="ListParagraph"/>
+        <w:numPr>
+          <w:ilvl w:val="1"/>
+          <w:numId w:val="2"/>
+        </w:numPr>
+        <w:rPr>
+          <w:rFonts w:ascii="Arial" w:hAnsi="Arial" w:cs="Arial"/>
+        </w:rPr>
+      </w:pPr>
+      <w:r>
+        <w:rPr>
+          <w:rFonts w:ascii="Arial" w:hAnsi="Arial" w:cs="Arial"/>
+        </w:rPr>
+        <w:t>Constant Dropouts</w:t>
+      </w:r>
+    </w:p>
+    <w:p>
+      <w:pPr>
+        <w:pStyle w:val="ListParagraph"/>
+        <w:numPr>
+          <w:ilvl w:val="0"/>
+          <w:numId w:val="2"/>
+        </w:numPr>
+        <w:rPr>
+          <w:rFonts w:ascii="Arial" w:hAnsi="Arial" w:cs="Arial"/>
+        </w:rPr>
+      </w:pPr>
+      <w:r>
+        <w:rPr>
+          <w:rFonts w:ascii="Arial" w:hAnsi="Arial" w:cs="Arial"/>
+        </w:rPr>
+        <w:t>Software</w:t>
+      </w:r>
+    </w:p>
+    <w:p>
+      <w:pPr>
+        <w:pStyle w:val="ListParagraph"/>
+        <w:numPr>
+          <w:ilvl w:val="1"/>
+          <w:numId w:val="2"/>
+        </w:numPr>
+        <w:rPr>
+          <w:rFonts w:ascii="Arial" w:hAnsi="Arial" w:cs="Arial"/>
+        </w:rPr>
+      </w:pPr>
+      <w:r>
+        <w:rPr>
+          <w:rFonts w:ascii="Arial" w:hAnsi="Arial" w:cs="Arial"/>
+        </w:rPr>
+        <w:t>Slow to Load</w:t>
+      </w:r>
+    </w:p>
+    <w:p>
+      <w:pPr>
+        <w:pStyle w:val="ListParagraph"/>
+        <w:numPr>
+          <w:ilvl w:val="1"/>
+          <w:numId w:val="2"/>
+        </w:numPr>
+        <w:rPr>
+          <w:rFonts w:ascii="Arial" w:hAnsi="Arial" w:cs="Arial"/>
+        </w:rPr>
+      </w:pPr>
+      <w:r>
+        <w:rPr>
+          <w:rFonts w:ascii="Arial" w:hAnsi="Arial" w:cs="Arial"/>
+        </w:rPr>
+        <w:t>Won’t Load at all</w:t>
+      </w:r>
+    </w:p>
+    <w:p>
+      <w:pPr>
+        <w:pStyle w:val="ListParagraph"/>
+        <w:numPr>
+          <w:ilvl w:val="0"/>
+          <w:numId w:val="2"/>
+        </w:numPr>
+        <w:rPr>
+          <w:rFonts w:ascii="Arial" w:hAnsi="Arial" w:cs="Arial"/>
+        </w:rPr>
+      </w:pPr>
+      <w:r>
+        <w:rPr>
+          <w:rFonts w:ascii="Arial" w:hAnsi="Arial" w:cs="Arial"/>
+        </w:rPr>
+        <w:t>Hardware</w:t>
+      </w:r>
+    </w:p>
+    <w:p>
+      <w:pPr>
+        <w:pStyle w:val="ListParagraph"/>
+        <w:numPr>
+          <w:ilvl w:val="1"/>
+          <w:numId w:val="2"/>
+        </w:numPr>
+        <w:rPr>
+          <w:rFonts w:ascii="Arial" w:hAnsi="Arial" w:cs="Arial"/>
+        </w:rPr>
+      </w:pPr>
+      <w:r>
+        <w:rPr>
+          <w:rFonts w:ascii="Arial" w:hAnsi="Arial" w:cs="Arial"/>
+        </w:rPr>
+        <w:t>Computer Won’t Turn On</w:t>
+      </w:r>
+    </w:p>
+    <w:p>
+      <w:pPr>
+        <w:pStyle w:val="ListParagraph"/>
+        <w:numPr>
+          <w:ilvl w:val="1"/>
+          <w:numId w:val="2"/>
+        </w:numPr>
+        <w:rPr>
+          <w:rFonts w:ascii="Arial" w:hAnsi="Arial" w:cs="Arial"/>
+        </w:rPr>
+      </w:pPr>
+      <w:r>
+        <w:rPr>
+          <w:rFonts w:ascii="Arial" w:hAnsi="Arial" w:cs="Arial"/>
+        </w:rPr>
+        <w:t>Computer “Blue Screens”</w:t>
+      </w:r>
+    </w:p>
+    <w:p>
+      <w:pPr>
+        <w:pStyle w:val="ListParagraph"/>
+        <w:numPr>
+          <w:ilvl w:val="1"/>
+          <w:numId w:val="2"/>
+        </w:numPr>
+        <w:rPr>
+          <w:rFonts w:ascii="Arial" w:hAnsi="Arial" w:cs="Arial"/>
+        </w:rPr>
+      </w:pPr>
+      <w:r>
+        <w:rPr>
+          <w:rFonts w:ascii="Arial" w:hAnsi="Arial" w:cs="Arial"/>
+        </w:rPr>
+        <w:t>Disk Drive</w:t>
+      </w:r>
+    </w:p>
+    <w:p>
+      <w:pPr>
+        <w:pStyle w:val="ListParagraph"/>
+        <w:numPr>
+          <w:ilvl w:val="1"/>
+          <w:numId w:val="2"/>
+        </w:numPr>
+        <w:rPr>
+          <w:rFonts w:ascii="Arial" w:hAnsi="Arial" w:cs="Arial"/>
+        </w:rPr>
+      </w:pPr>
+      <w:r>
+        <w:rPr>
+          <w:rFonts w:ascii="Arial" w:hAnsi="Arial" w:cs="Arial"/>
+        </w:rPr>
+        <w:lastRenderedPageBreak/>
+        <w:t>Peripherals</w:t>
+      </w:r>
+    </w:p>
+    <w:p>
+      <w:pPr>
+        <w:pStyle w:val="ListParagraph"/>
+        <w:numPr>
+          <w:ilvl w:val="0"/>
+          <w:numId w:val="2"/>
+        </w:numPr>
+        <w:rPr>
+          <w:rFonts w:ascii="Arial" w:hAnsi="Arial" w:cs="Arial"/>
+        </w:rPr>
+      </w:pPr>
+      <w:r>
+        <w:rPr>
+          <w:rFonts w:ascii="Arial" w:hAnsi="Arial" w:cs="Arial"/>
+        </w:rPr>
+        <w:t>Email</w:t>
+      </w:r>
+    </w:p>
+    <w:p>
+      <w:pPr>
+        <w:pStyle w:val="ListParagraph"/>
+        <w:numPr>
+          <w:ilvl w:val="1"/>
+          <w:numId w:val="2"/>
+        </w:numPr>
+        <w:rPr>
+          <w:rFonts w:ascii="Arial" w:hAnsi="Arial" w:cs="Arial"/>
+        </w:rPr>
+      </w:pPr>
+      <w:r>
+        <w:rPr>
+          <w:rFonts w:ascii="Arial" w:hAnsi="Arial" w:cs="Arial"/>
+        </w:rPr>
+        <w:t>Can’t Send</w:t>
+      </w:r>
+    </w:p>
+    <w:p>
+      <w:pPr>
+        <w:pStyle w:val="ListParagraph"/>
+        <w:numPr>
+          <w:ilvl w:val="1"/>
+          <w:numId w:val="2"/>
+        </w:numPr>
+        <w:rPr>
+          <w:rFonts w:ascii="Arial" w:hAnsi="Arial" w:cs="Arial"/>
+        </w:rPr>
+      </w:pPr>
+      <w:r>
+        <w:rPr>
+          <w:rFonts w:ascii="Arial" w:hAnsi="Arial" w:cs="Arial"/>
+        </w:rPr>
+        <w:t>Can’t Receive</w:t>
+      </w:r>
+    </w:p>
+    <w:p>
+      <w:pPr>
+        <w:pStyle w:val="ListParagraph"/>
+        <w:numPr>
+          <w:ilvl w:val="1"/>
+          <w:numId w:val="2"/>
+        </w:numPr>
+        <w:rPr>
+          <w:rFonts w:ascii="Arial" w:hAnsi="Arial" w:cs="Arial"/>
+        </w:rPr>
+      </w:pPr>
+      <w:r>
+        <w:rPr>
+          <w:rFonts w:ascii="Arial" w:hAnsi="Arial" w:cs="Arial"/>
+        </w:rPr>
+        <w:t>Spam/Phishing</w:t>
+      </w:r>
+    </w:p>
+    <w:p>
+      <w:pPr>
+        <w:pStyle w:val="ListParagraph"/>
+        <w:numPr>
+          <w:ilvl w:val="0"/>
+          <w:numId w:val="2"/>
+        </w:numPr>
+        <w:rPr>
+          <w:rFonts w:ascii="Arial" w:hAnsi="Arial" w:cs="Arial"/>
+        </w:rPr>
+      </w:pPr>
+      <w:r>
+        <w:rPr>
+          <w:rFonts w:ascii="Arial" w:hAnsi="Arial" w:cs="Arial"/>
+        </w:rPr>
+        <w:t>Account</w:t>
+      </w:r>
+    </w:p>
+    <w:p>
+      <w:pPr>
+        <w:pStyle w:val="ListParagraph"/>
+        <w:numPr>
+          <w:ilvl w:val="1"/>
+          <w:numId w:val="2"/>
+        </w:numPr>
+        <w:rPr>
+          <w:rFonts w:ascii="Arial" w:hAnsi="Arial" w:cs="Arial"/>
+        </w:rPr>
+      </w:pPr>
+      <w:r>
+        <w:rPr>
+          <w:rFonts w:ascii="Arial" w:hAnsi="Arial" w:cs="Arial"/>
+        </w:rPr>
+        <w:t>Password Reset</w:t>
+      </w:r>
+    </w:p>
+    <w:p>
+      <w:pPr>
+        <w:pStyle w:val="ListParagraph"/>
+        <w:numPr>
+          <w:ilvl w:val="1"/>
+          <w:numId w:val="2"/>
+        </w:numPr>
+        <w:rPr>
+          <w:rFonts w:ascii="Arial" w:hAnsi="Arial" w:cs="Arial"/>
+        </w:rPr>
+      </w:pPr>
+      <w:r>
+        <w:rPr>
+          <w:rFonts w:ascii="Arial" w:hAnsi="Arial" w:cs="Arial"/>
+        </w:rPr>
+        <w:t>Wrong Details</w:t>
+      </w:r>
       <w:bookmarkStart w:id="0" w:name="_GoBack"/>
       <w:bookmarkEnd w:id="0"/>
-      <w:r>
-        <w:rPr>
-          <w:rFonts w:ascii="Arial" w:eastAsia="Times New Roman" w:hAnsi="Arial" w:cs="Arial"/>
-          <w:b/>
-          <w:bCs/>
-          <w:color w:val="000000"/>
-          <w:u w:val="single"/>
-          <w:lang w:eastAsia="en-AU"/>
-        </w:rPr>
-        <w:lastRenderedPageBreak/>
-        <w:t>Additional Requirements</w:t>
-      </w:r>
-    </w:p>
-    <w:p>
-      <w:pPr>
-        <w:spacing w:after="0" w:line="240" w:lineRule="auto"/>
-        <w:rPr>
-          <w:rFonts w:ascii="Times New Roman" w:eastAsia="Times New Roman" w:hAnsi="Times New Roman" w:cs="Times New Roman"/>
-          <w:sz w:val="24"/>
-          <w:szCs w:val="24"/>
-          <w:lang w:eastAsia="en-AU"/>
-        </w:rPr>
-      </w:pPr>
-    </w:p>
-    <w:p>
-      <w:pPr>
-        <w:spacing w:after="0" w:line="240" w:lineRule="auto"/>
-        <w:rPr>
-          <w:rFonts w:ascii="Times New Roman" w:eastAsia="Times New Roman" w:hAnsi="Times New Roman" w:cs="Times New Roman"/>
-          <w:sz w:val="24"/>
-          <w:szCs w:val="24"/>
-          <w:lang w:eastAsia="en-AU"/>
-        </w:rPr>
-      </w:pPr>
-      <w:r>
-        <w:rPr>
-          <w:rFonts w:ascii="Arial" w:eastAsia="Times New Roman" w:hAnsi="Arial" w:cs="Arial"/>
-          <w:b/>
-          <w:bCs/>
-          <w:color w:val="000000"/>
-          <w:lang w:eastAsia="en-AU"/>
-        </w:rPr>
-        <w:t>Requirement 8: Weight 5</w:t>
-      </w:r>
-    </w:p>
-    <w:p>
-      <w:pPr>
-        <w:spacing w:after="0" w:line="240" w:lineRule="auto"/>
-        <w:rPr>
-          <w:rFonts w:ascii="Times New Roman" w:eastAsia="Times New Roman" w:hAnsi="Times New Roman" w:cs="Times New Roman"/>
-          <w:sz w:val="24"/>
-          <w:szCs w:val="24"/>
-          <w:lang w:eastAsia="en-AU"/>
-        </w:rPr>
-      </w:pPr>
-      <w:r>
-        <w:rPr>
-          <w:rFonts w:ascii="Arial" w:eastAsia="Times New Roman" w:hAnsi="Arial" w:cs="Arial"/>
-          <w:color w:val="000000"/>
-          <w:lang w:eastAsia="en-AU"/>
-        </w:rPr>
-        <w:t>“It would be nice if the new system had a section for us to advertise any planned or current maintenance” - IT Staff</w:t>
-      </w:r>
-    </w:p>
-    <w:p>
-      <w:pPr>
-        <w:spacing w:after="0" w:line="240" w:lineRule="auto"/>
-        <w:rPr>
-          <w:rFonts w:ascii="Times New Roman" w:eastAsia="Times New Roman" w:hAnsi="Times New Roman" w:cs="Times New Roman"/>
-          <w:sz w:val="24"/>
-          <w:szCs w:val="24"/>
-          <w:lang w:eastAsia="en-AU"/>
-        </w:rPr>
-      </w:pPr>
-    </w:p>
-    <w:p>
-      <w:pPr>
-        <w:spacing w:after="0" w:line="240" w:lineRule="auto"/>
-        <w:rPr>
-          <w:rFonts w:ascii="Times New Roman" w:eastAsia="Times New Roman" w:hAnsi="Times New Roman" w:cs="Times New Roman"/>
-          <w:sz w:val="24"/>
-          <w:szCs w:val="24"/>
-          <w:lang w:eastAsia="en-AU"/>
-        </w:rPr>
-      </w:pPr>
-      <w:r>
-        <w:rPr>
-          <w:rFonts w:ascii="Arial" w:eastAsia="Times New Roman" w:hAnsi="Arial" w:cs="Arial"/>
-          <w:b/>
-          <w:bCs/>
-          <w:color w:val="000000"/>
-          <w:lang w:eastAsia="en-AU"/>
-        </w:rPr>
-        <w:t>Requirement 9: Weight 20</w:t>
-      </w:r>
-    </w:p>
-    <w:p>
-      <w:pPr>
-        <w:spacing w:after="0" w:line="240" w:lineRule="auto"/>
-        <w:rPr>
-          <w:rFonts w:ascii="Times New Roman" w:eastAsia="Times New Roman" w:hAnsi="Times New Roman" w:cs="Times New Roman"/>
-          <w:sz w:val="24"/>
-          <w:szCs w:val="24"/>
-          <w:lang w:eastAsia="en-AU"/>
-        </w:rPr>
-      </w:pPr>
-      <w:r>
-        <w:rPr>
-          <w:rFonts w:ascii="Arial" w:eastAsia="Times New Roman" w:hAnsi="Arial" w:cs="Arial"/>
-          <w:color w:val="000000"/>
-          <w:lang w:eastAsia="en-AU"/>
-        </w:rPr>
-        <w:t>For a knowledge base to work we need to be able to capture the data relating to an incident in a more meaningful manner. Currently we capture this data in a free-form textbox. The suggested text is related to the category of incident but can easily be cleared or ignored by users.” IT Staff</w:t>
-      </w:r>
-    </w:p>
-    <w:p>
-      <w:pPr>
-        <w:spacing w:after="0" w:line="240" w:lineRule="auto"/>
-        <w:rPr>
-          <w:rFonts w:ascii="Times New Roman" w:eastAsia="Times New Roman" w:hAnsi="Times New Roman" w:cs="Times New Roman"/>
-          <w:sz w:val="24"/>
-          <w:szCs w:val="24"/>
-          <w:lang w:eastAsia="en-AU"/>
-        </w:rPr>
-      </w:pPr>
-    </w:p>
-    <w:p>
-      <w:pPr>
-        <w:spacing w:after="0" w:line="240" w:lineRule="auto"/>
-        <w:rPr>
-          <w:rFonts w:ascii="Times New Roman" w:eastAsia="Times New Roman" w:hAnsi="Times New Roman" w:cs="Times New Roman"/>
-          <w:sz w:val="24"/>
-          <w:szCs w:val="24"/>
-          <w:lang w:eastAsia="en-AU"/>
-        </w:rPr>
-      </w:pPr>
-      <w:r>
-        <w:rPr>
-          <w:rFonts w:ascii="Arial" w:eastAsia="Times New Roman" w:hAnsi="Arial" w:cs="Arial"/>
-          <w:b/>
-          <w:bCs/>
-          <w:color w:val="000000"/>
-          <w:lang w:eastAsia="en-AU"/>
-        </w:rPr>
-        <w:t>Requirement 10: Weight 20</w:t>
-      </w:r>
-    </w:p>
-    <w:p>
-      <w:pPr>
-        <w:spacing w:after="0" w:line="240" w:lineRule="auto"/>
-        <w:rPr>
-          <w:rFonts w:ascii="Times New Roman" w:eastAsia="Times New Roman" w:hAnsi="Times New Roman" w:cs="Times New Roman"/>
-          <w:sz w:val="24"/>
-          <w:szCs w:val="24"/>
-          <w:lang w:eastAsia="en-AU"/>
-        </w:rPr>
-      </w:pPr>
-      <w:r>
-        <w:rPr>
-          <w:rFonts w:ascii="Arial" w:eastAsia="Times New Roman" w:hAnsi="Arial" w:cs="Arial"/>
-          <w:color w:val="000000"/>
-          <w:lang w:eastAsia="en-AU"/>
-        </w:rPr>
-        <w:t xml:space="preserve">“The categories are very broad and could congest the Knowledge-Base. Can we have some sub-categories as well?” </w:t>
-      </w:r>
-      <w:proofErr w:type="gramStart"/>
-      <w:r>
-        <w:rPr>
-          <w:rFonts w:ascii="Arial" w:eastAsia="Times New Roman" w:hAnsi="Arial" w:cs="Arial"/>
-          <w:color w:val="000000"/>
-          <w:lang w:eastAsia="en-AU"/>
-        </w:rPr>
-        <w:t>- IT</w:t>
-      </w:r>
-      <w:proofErr w:type="gramEnd"/>
-      <w:r>
-        <w:rPr>
-          <w:rFonts w:ascii="Arial" w:eastAsia="Times New Roman" w:hAnsi="Arial" w:cs="Arial"/>
-          <w:color w:val="000000"/>
-          <w:lang w:eastAsia="en-AU"/>
-        </w:rPr>
-        <w:t xml:space="preserve"> Staff</w:t>
-      </w:r>
-    </w:p>
-    <w:p/>
+    </w:p>
     <w:sectPr>
       <w:pgSz w:w="11906" w:h="16838"/>
       <w:pgMar w:top="1440" w:right="1440" w:bottom="1440" w:left="1440" w:header="708" w:footer="708" w:gutter="0"/>
@@ -1050,7 +1634,7 @@
         <w:sz w:val="20"/>
       </w:rPr>
     </w:lvl>
-    <w:lvl w:ilvl="1" w:tentative="1">
+    <w:lvl w:ilvl="1">
       <w:start w:val="1"/>
       <w:numFmt w:val="bullet"/>
       <w:lvlText w:val="o"/>
@@ -1626,6 +2210,17 @@
       <w:lang w:eastAsia="en-AU"/>
     </w:rPr>
   </w:style>
+  <w:style w:type="paragraph" w:styleId="ListParagraph">
+    <w:name w:val="List Paragraph"/>
+    <w:basedOn w:val="Normal"/>
+    <w:uiPriority w:val="34"/>
+    <w:qFormat/>
+    <w:rsid w:val="003156CB"/>
+    <w:pPr>
+      <w:ind w:left="720"/>
+      <w:contextualSpacing/>
+    </w:pPr>
+  </w:style>
 </w:styles>
 </file>
 

</xml_diff>